<commit_message>
finish editing word doc
</commit_message>
<xml_diff>
--- a/FireAndBlood.docx
+++ b/FireAndBlood.docx
@@ -212,16 +212,359 @@
           <w14:ligatures w14:val="none"/>
         </w:rPr>
       </w:pPr>
-      <w:r>
-        <w:rPr>
-          <w:rFonts w:ascii="Consolas" w:eastAsia="Times New Roman" w:hAnsi="Consolas" w:cs="Times New Roman"/>
-          <w:color w:val="D4D4D4"/>
-          <w:kern w:val="0"/>
-          <w:sz w:val="21"/>
-          <w:szCs w:val="21"/>
-          <w14:ligatures w14:val="none"/>
-        </w:rPr>
-        <w:t>Lol</w:t>
+      <w:proofErr w:type="gramStart"/>
+      <w:r>
+        <w:rPr>
+          <w:rFonts w:ascii="Consolas" w:eastAsia="Times New Roman" w:hAnsi="Consolas" w:cs="Times New Roman"/>
+          <w:color w:val="D4D4D4"/>
+          <w:kern w:val="0"/>
+          <w:sz w:val="21"/>
+          <w:szCs w:val="21"/>
+          <w14:ligatures w14:val="none"/>
+        </w:rPr>
+        <w:t>![</w:t>
+      </w:r>
+      <w:proofErr w:type="gramEnd"/>
+      <w:r>
+        <w:rPr>
+          <w:rFonts w:ascii="Consolas" w:eastAsia="Times New Roman" w:hAnsi="Consolas" w:cs="Times New Roman"/>
+          <w:color w:val="D4D4D4"/>
+          <w:kern w:val="0"/>
+          <w:sz w:val="21"/>
+          <w:szCs w:val="21"/>
+          <w14:ligatures w14:val="none"/>
+        </w:rPr>
+        <w:t>Fire &amp; Blood cover](</w:t>
+      </w:r>
+      <w:r>
+        <w:rPr>
+          <w:rFonts w:ascii="Consolas" w:eastAsia="Times New Roman" w:hAnsi="Consolas" w:cs="Times New Roman"/>
+          <w:color w:val="D4D4D4"/>
+          <w:kern w:val="0"/>
+          <w:sz w:val="21"/>
+          <w:szCs w:val="21"/>
+          <w:u w:val="single"/>
+          <w14:ligatures w14:val="none"/>
+        </w:rPr>
+        <w:t>https://github.com/travis-mendoza/travis-reads/blob/main/media/</w:t>
+      </w:r>
+      <w:r>
+        <w:rPr>
+          <w:rFonts w:ascii="Consolas" w:eastAsia="Times New Roman" w:hAnsi="Consolas" w:cs="Times New Roman"/>
+          <w:color w:val="D4D4D4"/>
+          <w:kern w:val="0"/>
+          <w:sz w:val="21"/>
+          <w:szCs w:val="21"/>
+          <w:u w:val="single"/>
+          <w14:ligatures w14:val="none"/>
+        </w:rPr>
+        <w:t>fire_and_blood</w:t>
+      </w:r>
+      <w:r>
+        <w:rPr>
+          <w:rFonts w:ascii="Consolas" w:eastAsia="Times New Roman" w:hAnsi="Consolas" w:cs="Times New Roman"/>
+          <w:color w:val="D4D4D4"/>
+          <w:kern w:val="0"/>
+          <w:sz w:val="21"/>
+          <w:szCs w:val="21"/>
+          <w:u w:val="single"/>
+          <w14:ligatures w14:val="none"/>
+        </w:rPr>
+        <w:t>/</w:t>
+      </w:r>
+      <w:r>
+        <w:rPr>
+          <w:rFonts w:ascii="Consolas" w:eastAsia="Times New Roman" w:hAnsi="Consolas" w:cs="Times New Roman"/>
+          <w:color w:val="D4D4D4"/>
+          <w:kern w:val="0"/>
+          <w:sz w:val="21"/>
+          <w:szCs w:val="21"/>
+          <w:u w:val="single"/>
+          <w14:ligatures w14:val="none"/>
+        </w:rPr>
+        <w:t>cover.jpg</w:t>
+      </w:r>
+      <w:r>
+        <w:rPr>
+          <w:rFonts w:ascii="Consolas" w:eastAsia="Times New Roman" w:hAnsi="Consolas" w:cs="Times New Roman"/>
+          <w:color w:val="D4D4D4"/>
+          <w:kern w:val="0"/>
+          <w:sz w:val="21"/>
+          <w:szCs w:val="21"/>
+          <w:u w:val="single"/>
+          <w14:ligatures w14:val="none"/>
+        </w:rPr>
+        <w:t>?raw=true</w:t>
+      </w:r>
+      <w:r>
+        <w:rPr>
+          <w:rFonts w:ascii="Consolas" w:eastAsia="Times New Roman" w:hAnsi="Consolas" w:cs="Times New Roman"/>
+          <w:color w:val="D4D4D4"/>
+          <w:kern w:val="0"/>
+          <w:sz w:val="21"/>
+          <w:szCs w:val="21"/>
+          <w14:ligatures w14:val="none"/>
+        </w:rPr>
+        <w:t>)</w:t>
+      </w:r>
+    </w:p>
+    <w:p>
+      <w:pPr>
+        <w:shd w:val="clear" w:color="auto" w:fill="1E1E1E"/>
+        <w:spacing w:after="0" w:line="285" w:lineRule="atLeast"/>
+        <w:jc w:val="left"/>
+        <w:rPr>
+          <w:rFonts w:ascii="Consolas" w:eastAsia="Times New Roman" w:hAnsi="Consolas" w:cs="Times New Roman"/>
+          <w:color w:val="D4D4D4"/>
+          <w:kern w:val="0"/>
+          <w:sz w:val="21"/>
+          <w:szCs w:val="21"/>
+          <w14:ligatures w14:val="none"/>
+        </w:rPr>
+      </w:pPr>
+    </w:p>
+    <w:p>
+      <w:pPr>
+        <w:shd w:val="clear" w:color="auto" w:fill="1E1E1E"/>
+        <w:spacing w:after="0" w:line="285" w:lineRule="atLeast"/>
+        <w:jc w:val="left"/>
+        <w:rPr>
+          <w:rFonts w:ascii="Consolas" w:eastAsia="Times New Roman" w:hAnsi="Consolas" w:cs="Times New Roman"/>
+          <w:color w:val="D4D4D4"/>
+          <w:kern w:val="0"/>
+          <w:sz w:val="21"/>
+          <w:szCs w:val="21"/>
+          <w14:ligatures w14:val="none"/>
+        </w:rPr>
+      </w:pPr>
+      <w:r>
+        <w:rPr>
+          <w:rFonts w:ascii="Consolas" w:eastAsia="Times New Roman" w:hAnsi="Consolas" w:cs="Times New Roman"/>
+          <w:color w:val="D4D4D4"/>
+          <w:kern w:val="0"/>
+          <w:sz w:val="21"/>
+          <w:szCs w:val="21"/>
+          <w14:ligatures w14:val="none"/>
+        </w:rPr>
+        <w:t xml:space="preserve">My roommate Matt and I recently watched the first (and only currently released) season of House of Dragons. The show is based on a few chapters of _Fire </w:t>
+      </w:r>
+      <w:r>
+        <w:rPr>
+          <w:rFonts w:ascii="Consolas" w:eastAsia="Times New Roman" w:hAnsi="Consolas" w:cs="Times New Roman"/>
+          <w:color w:val="D4D4D4"/>
+          <w:kern w:val="0"/>
+          <w:sz w:val="21"/>
+          <w:szCs w:val="21"/>
+          <w14:ligatures w14:val="none"/>
+        </w:rPr>
+        <w:t>&amp;</w:t>
+      </w:r>
+      <w:r>
+        <w:rPr>
+          <w:rFonts w:ascii="Consolas" w:eastAsia="Times New Roman" w:hAnsi="Consolas" w:cs="Times New Roman"/>
+          <w:color w:val="D4D4D4"/>
+          <w:kern w:val="0"/>
+          <w:sz w:val="21"/>
+          <w:szCs w:val="21"/>
+          <w14:ligatures w14:val="none"/>
+        </w:rPr>
+        <w:t xml:space="preserve"> Blood_ by George RR Martin. Matt had read the book already and highly recommended it to me. He even went so far as to say he liked it better than the books from the _Song of Ice and Fire_ series. Now that I’ve read it, my own opinion is that _Fire </w:t>
+      </w:r>
+      <w:r>
+        <w:rPr>
+          <w:rFonts w:ascii="Consolas" w:eastAsia="Times New Roman" w:hAnsi="Consolas" w:cs="Times New Roman"/>
+          <w:color w:val="D4D4D4"/>
+          <w:kern w:val="0"/>
+          <w:sz w:val="21"/>
+          <w:szCs w:val="21"/>
+          <w14:ligatures w14:val="none"/>
+        </w:rPr>
+        <w:t>&amp;</w:t>
+      </w:r>
+      <w:r>
+        <w:rPr>
+          <w:rFonts w:ascii="Consolas" w:eastAsia="Times New Roman" w:hAnsi="Consolas" w:cs="Times New Roman"/>
+          <w:color w:val="D4D4D4"/>
+          <w:kern w:val="0"/>
+          <w:sz w:val="21"/>
+          <w:szCs w:val="21"/>
+          <w14:ligatures w14:val="none"/>
+        </w:rPr>
+        <w:t xml:space="preserve"> Blood_ is a fine book and all, but it’s kind of like extra credit reading for fans of _A Song of Ice and Fire_. I’d way rather have Mr</w:t>
+      </w:r>
+      <w:r>
+        <w:rPr>
+          <w:rFonts w:ascii="Consolas" w:eastAsia="Times New Roman" w:hAnsi="Consolas" w:cs="Times New Roman"/>
+          <w:color w:val="D4D4D4"/>
+          <w:kern w:val="0"/>
+          <w:sz w:val="21"/>
+          <w:szCs w:val="21"/>
+          <w14:ligatures w14:val="none"/>
+        </w:rPr>
+        <w:t xml:space="preserve">. Martin release the other books from that series than keep going with all the other works he has going on that exist in his </w:t>
+      </w:r>
+      <w:r>
+        <w:rPr>
+          <w:rFonts w:ascii="Consolas" w:eastAsia="Times New Roman" w:hAnsi="Consolas" w:cs="Times New Roman"/>
+          <w:color w:val="D4D4D4"/>
+          <w:kern w:val="0"/>
+          <w:sz w:val="21"/>
+          <w:szCs w:val="21"/>
+          <w14:ligatures w14:val="none"/>
+        </w:rPr>
+        <w:t xml:space="preserve">world of </w:t>
+      </w:r>
+      <w:r>
+        <w:rPr>
+          <w:rFonts w:ascii="Consolas" w:eastAsia="Times New Roman" w:hAnsi="Consolas" w:cs="Times New Roman"/>
+          <w:color w:val="D4D4D4"/>
+          <w:kern w:val="0"/>
+          <w:sz w:val="21"/>
+          <w:szCs w:val="21"/>
+          <w14:ligatures w14:val="none"/>
+        </w:rPr>
+        <w:t>_Game of Thrones_.</w:t>
+      </w:r>
+    </w:p>
+    <w:p>
+      <w:pPr>
+        <w:shd w:val="clear" w:color="auto" w:fill="1E1E1E"/>
+        <w:spacing w:after="0" w:line="285" w:lineRule="atLeast"/>
+        <w:jc w:val="left"/>
+        <w:rPr>
+          <w:rFonts w:ascii="Consolas" w:eastAsia="Times New Roman" w:hAnsi="Consolas" w:cs="Times New Roman"/>
+          <w:color w:val="D4D4D4"/>
+          <w:kern w:val="0"/>
+          <w:sz w:val="21"/>
+          <w:szCs w:val="21"/>
+          <w14:ligatures w14:val="none"/>
+        </w:rPr>
+      </w:pPr>
+    </w:p>
+    <w:p>
+      <w:pPr>
+        <w:shd w:val="clear" w:color="auto" w:fill="1E1E1E"/>
+        <w:spacing w:after="0" w:line="285" w:lineRule="atLeast"/>
+        <w:jc w:val="left"/>
+        <w:rPr>
+          <w:rFonts w:ascii="Consolas" w:eastAsia="Times New Roman" w:hAnsi="Consolas" w:cs="Times New Roman"/>
+          <w:color w:val="D4D4D4"/>
+          <w:kern w:val="0"/>
+          <w:sz w:val="21"/>
+          <w:szCs w:val="21"/>
+          <w14:ligatures w14:val="none"/>
+        </w:rPr>
+      </w:pPr>
+      <w:r>
+        <w:rPr>
+          <w:rFonts w:ascii="Consolas" w:eastAsia="Times New Roman" w:hAnsi="Consolas" w:cs="Times New Roman"/>
+          <w:color w:val="D4D4D4"/>
+          <w:kern w:val="0"/>
+          <w:sz w:val="21"/>
+          <w:szCs w:val="21"/>
+          <w14:ligatures w14:val="none"/>
+        </w:rPr>
+        <w:t xml:space="preserve">I have to hand it to Mr. </w:t>
+      </w:r>
+      <w:proofErr w:type="gramStart"/>
+      <w:r>
+        <w:rPr>
+          <w:rFonts w:ascii="Consolas" w:eastAsia="Times New Roman" w:hAnsi="Consolas" w:cs="Times New Roman"/>
+          <w:color w:val="D4D4D4"/>
+          <w:kern w:val="0"/>
+          <w:sz w:val="21"/>
+          <w:szCs w:val="21"/>
+          <w14:ligatures w14:val="none"/>
+        </w:rPr>
+        <w:t>Martin,</w:t>
+      </w:r>
+      <w:proofErr w:type="gramEnd"/>
+      <w:r>
+        <w:rPr>
+          <w:rFonts w:ascii="Consolas" w:eastAsia="Times New Roman" w:hAnsi="Consolas" w:cs="Times New Roman"/>
+          <w:color w:val="D4D4D4"/>
+          <w:kern w:val="0"/>
+          <w:sz w:val="21"/>
+          <w:szCs w:val="21"/>
+          <w14:ligatures w14:val="none"/>
+        </w:rPr>
+        <w:t xml:space="preserve"> he knows how to create interesting </w:t>
+      </w:r>
+      <w:r>
+        <w:rPr>
+          <w:rFonts w:ascii="Consolas" w:eastAsia="Times New Roman" w:hAnsi="Consolas" w:cs="Times New Roman"/>
+          <w:color w:val="D4D4D4"/>
+          <w:kern w:val="0"/>
+          <w:sz w:val="21"/>
+          <w:szCs w:val="21"/>
+          <w14:ligatures w14:val="none"/>
+        </w:rPr>
+        <w:t xml:space="preserve">narrative structures. The chapters of _A Song of Ice and Fire_ are each told </w:t>
+      </w:r>
+      <w:proofErr w:type="gramStart"/>
+      <w:r>
+        <w:rPr>
+          <w:rFonts w:ascii="Consolas" w:eastAsia="Times New Roman" w:hAnsi="Consolas" w:cs="Times New Roman"/>
+          <w:color w:val="D4D4D4"/>
+          <w:kern w:val="0"/>
+          <w:sz w:val="21"/>
+          <w:szCs w:val="21"/>
+          <w14:ligatures w14:val="none"/>
+        </w:rPr>
+        <w:t>in</w:t>
+      </w:r>
+      <w:proofErr w:type="gramEnd"/>
+      <w:r>
+        <w:rPr>
+          <w:rFonts w:ascii="Consolas" w:eastAsia="Times New Roman" w:hAnsi="Consolas" w:cs="Times New Roman"/>
+          <w:color w:val="D4D4D4"/>
+          <w:kern w:val="0"/>
+          <w:sz w:val="21"/>
+          <w:szCs w:val="21"/>
+          <w14:ligatures w14:val="none"/>
+        </w:rPr>
+        <w:t xml:space="preserve"> the perspective of a single character, which is super cool. And _Fire &amp; Blood_ is written as though George RR Martin were a historian recounting the events of the Targaryen dynasty.</w:t>
+      </w:r>
+    </w:p>
+    <w:p>
+      <w:pPr>
+        <w:shd w:val="clear" w:color="auto" w:fill="1E1E1E"/>
+        <w:spacing w:after="0" w:line="285" w:lineRule="atLeast"/>
+        <w:jc w:val="left"/>
+        <w:rPr>
+          <w:rFonts w:ascii="Consolas" w:eastAsia="Times New Roman" w:hAnsi="Consolas" w:cs="Times New Roman"/>
+          <w:color w:val="D4D4D4"/>
+          <w:kern w:val="0"/>
+          <w:sz w:val="21"/>
+          <w:szCs w:val="21"/>
+          <w14:ligatures w14:val="none"/>
+        </w:rPr>
+      </w:pPr>
+    </w:p>
+    <w:p>
+      <w:pPr>
+        <w:shd w:val="clear" w:color="auto" w:fill="1E1E1E"/>
+        <w:spacing w:after="0" w:line="285" w:lineRule="atLeast"/>
+        <w:jc w:val="left"/>
+        <w:rPr>
+          <w:rFonts w:ascii="Consolas" w:eastAsia="Times New Roman" w:hAnsi="Consolas" w:cs="Times New Roman"/>
+          <w:color w:val="D4D4D4"/>
+          <w:kern w:val="0"/>
+          <w:sz w:val="21"/>
+          <w:szCs w:val="21"/>
+          <w14:ligatures w14:val="none"/>
+        </w:rPr>
+      </w:pPr>
+      <w:r>
+        <w:rPr>
+          <w:rFonts w:ascii="Consolas" w:eastAsia="Times New Roman" w:hAnsi="Consolas" w:cs="Times New Roman"/>
+          <w:color w:val="D4D4D4"/>
+          <w:kern w:val="0"/>
+          <w:sz w:val="21"/>
+          <w:szCs w:val="21"/>
+          <w14:ligatures w14:val="none"/>
+        </w:rPr>
+        <w:t>That’s all I’ll say about the book. The following are some quotes I got from it that I think offer interesting insight in the world of _Game of Thrones_.</w:t>
       </w:r>
     </w:p>
     <w:p>
@@ -309,8 +652,19 @@
           <w:kern w:val="0"/>
           <w14:ligatures w14:val="none"/>
         </w:rPr>
-        <w:t>Many assume, wrongly, that the reign of King Aegon I Targaryen began on the day he landed at the mouth of the Blackwater Rush, beneath the three hills where the city of King’s Landing would eventually stand._</w:t>
-      </w:r>
+        <w:t xml:space="preserve">Many assume, wrongly, that the reign of King Aegon I Targaryen began on the day he landed at the mouth of the Blackwater Rush, beneath the three hills where the city of King’s Landing would eventually </w:t>
+      </w:r>
+      <w:proofErr w:type="gramStart"/>
+      <w:r>
+        <w:rPr>
+          <w:rFonts w:ascii="Calibri" w:eastAsia="Times New Roman" w:hAnsi="Calibri" w:cs="Calibri"/>
+          <w:color w:val="000000"/>
+          <w:kern w:val="0"/>
+          <w14:ligatures w14:val="none"/>
+        </w:rPr>
+        <w:t>stand._</w:t>
+      </w:r>
+      <w:proofErr w:type="gramEnd"/>
     </w:p>
     <w:p>
       <w:pPr>
@@ -466,37 +820,28 @@
           <w:kern w:val="0"/>
           <w14:ligatures w14:val="none"/>
         </w:rPr>
-        <w:t xml:space="preserve">Thus did the </w:t>
-      </w:r>
-      <w:proofErr w:type="spellStart"/>
-      <w:r>
-        <w:rPr>
-          <w:rFonts w:ascii="Calibri" w:eastAsia="Times New Roman" w:hAnsi="Calibri" w:cs="Calibri"/>
-          <w:color w:val="000000"/>
-          <w:kern w:val="0"/>
-          <w14:ligatures w14:val="none"/>
-        </w:rPr>
-        <w:t>Kingsguard</w:t>
-      </w:r>
-      <w:proofErr w:type="spellEnd"/>
-      <w:r>
-        <w:rPr>
-          <w:rFonts w:ascii="Calibri" w:eastAsia="Times New Roman" w:hAnsi="Calibri" w:cs="Calibri"/>
-          <w:color w:val="000000"/>
-          <w:kern w:val="0"/>
-          <w14:ligatures w14:val="none"/>
-        </w:rPr>
-        <w:t xml:space="preserve"> come into being; a brotherhood of seven knights,</w:t>
-      </w:r>
-      <w:r>
-        <w:rPr>
-          <w:rFonts w:ascii="Calibri" w:eastAsia="Times New Roman" w:hAnsi="Calibri" w:cs="Calibri"/>
-          <w:color w:val="000000"/>
-          <w:kern w:val="0"/>
-          <w14:ligatures w14:val="none"/>
-        </w:rPr>
-        <w:t xml:space="preserve"> the finest in the realm, cloaked and armored all in purest white, with no purpose but to defend the king, giving up their own lives for his if need be._</w:t>
-      </w:r>
+        <w:t>Thus did the Kingsguard come into being; a brotherhood of seven knights,</w:t>
+      </w:r>
+      <w:r>
+        <w:rPr>
+          <w:rFonts w:ascii="Calibri" w:eastAsia="Times New Roman" w:hAnsi="Calibri" w:cs="Calibri"/>
+          <w:color w:val="000000"/>
+          <w:kern w:val="0"/>
+          <w14:ligatures w14:val="none"/>
+        </w:rPr>
+        <w:t xml:space="preserve"> the finest in the realm, cloaked and armored all in purest white, with no purpose but to defend the king, giving up their own lives for his if need </w:t>
+      </w:r>
+      <w:proofErr w:type="gramStart"/>
+      <w:r>
+        <w:rPr>
+          <w:rFonts w:ascii="Calibri" w:eastAsia="Times New Roman" w:hAnsi="Calibri" w:cs="Calibri"/>
+          <w:color w:val="000000"/>
+          <w:kern w:val="0"/>
+          <w14:ligatures w14:val="none"/>
+        </w:rPr>
+        <w:t>be._</w:t>
+      </w:r>
+      <w:proofErr w:type="gramEnd"/>
     </w:p>
     <w:p>
       <w:pPr>
@@ -631,6 +976,7 @@
           <w:kern w:val="0"/>
           <w14:ligatures w14:val="none"/>
         </w:rPr>
+        <w:lastRenderedPageBreak/>
         <w:t>---</w:t>
       </w:r>
     </w:p>
@@ -678,7 +1024,17 @@
           <w:kern w:val="0"/>
           <w14:ligatures w14:val="none"/>
         </w:rPr>
-        <w:t>No common fire can damage Valyrian steel.</w:t>
+        <w:t xml:space="preserve">No common fire can damage Valyrian </w:t>
+      </w:r>
+      <w:proofErr w:type="gramStart"/>
+      <w:r>
+        <w:rPr>
+          <w:rFonts w:ascii="Calibri" w:eastAsia="Times New Roman" w:hAnsi="Calibri" w:cs="Calibri"/>
+          <w:color w:val="000000"/>
+          <w:kern w:val="0"/>
+          <w14:ligatures w14:val="none"/>
+        </w:rPr>
+        <w:t>steel.</w:t>
       </w:r>
       <w:r>
         <w:rPr>
@@ -689,6 +1045,7 @@
         </w:rPr>
         <w:t>_</w:t>
       </w:r>
+      <w:proofErr w:type="gramEnd"/>
     </w:p>
     <w:p>
       <w:pPr>
@@ -794,27 +1151,17 @@
           <w:kern w:val="0"/>
           <w14:ligatures w14:val="none"/>
         </w:rPr>
-        <w:t xml:space="preserve">there was a wisdom in this that went beyond a simple love of music. For the singers of the realm, in their eagerness to win the favor of the queen, composed many a song in praise of House Targaryen and King Aegon, and then went forth and sang those songs in every keep and castle and village green from the </w:t>
-      </w:r>
-      <w:proofErr w:type="spellStart"/>
-      <w:r>
-        <w:rPr>
-          <w:rFonts w:ascii="Calibri" w:eastAsia="Times New Roman" w:hAnsi="Calibri" w:cs="Calibri"/>
-          <w:color w:val="000000"/>
-          <w:kern w:val="0"/>
-          <w14:ligatures w14:val="none"/>
-        </w:rPr>
-        <w:t>Dornish</w:t>
-      </w:r>
-      <w:proofErr w:type="spellEnd"/>
-      <w:r>
-        <w:rPr>
-          <w:rFonts w:ascii="Calibri" w:eastAsia="Times New Roman" w:hAnsi="Calibri" w:cs="Calibri"/>
-          <w:color w:val="000000"/>
-          <w:kern w:val="0"/>
-          <w14:ligatures w14:val="none"/>
-        </w:rPr>
-        <w:t xml:space="preserve"> Marches to the Wall. Thus was the Conquest made glorious to the simple people, whilst Aegon the Dragon himself became a hero king.</w:t>
+        <w:t xml:space="preserve">there was a wisdom in this that went beyond a simple love of music. For the singers of the realm, in their eagerness to win the favor of the queen, composed many a song in praise of House Targaryen and King Aegon, and then went forth and sang those songs in every keep and castle and village green from the Dornish Marches to the Wall. Thus was the Conquest made glorious to the simple people, whilst Aegon the Dragon himself became a hero </w:t>
+      </w:r>
+      <w:proofErr w:type="gramStart"/>
+      <w:r>
+        <w:rPr>
+          <w:rFonts w:ascii="Calibri" w:eastAsia="Times New Roman" w:hAnsi="Calibri" w:cs="Calibri"/>
+          <w:color w:val="000000"/>
+          <w:kern w:val="0"/>
+          <w14:ligatures w14:val="none"/>
+        </w:rPr>
+        <w:t>king.</w:t>
       </w:r>
       <w:r>
         <w:rPr>
@@ -825,6 +1172,7 @@
         </w:rPr>
         <w:t>_</w:t>
       </w:r>
+      <w:proofErr w:type="gramEnd"/>
     </w:p>
     <w:p>
       <w:pPr>
@@ -938,47 +1286,37 @@
           <w:kern w:val="0"/>
           <w14:ligatures w14:val="none"/>
         </w:rPr>
-        <w:t xml:space="preserve">thrice I tried to take her north beyond the Wall,” </w:t>
-      </w:r>
-      <w:proofErr w:type="spellStart"/>
-      <w:r>
-        <w:rPr>
-          <w:rFonts w:ascii="Calibri" w:eastAsia="Times New Roman" w:hAnsi="Calibri" w:cs="Calibri"/>
-          <w:color w:val="000000"/>
-          <w:kern w:val="0"/>
-          <w14:ligatures w14:val="none"/>
-        </w:rPr>
-        <w:t>Alysanne</w:t>
-      </w:r>
-      <w:proofErr w:type="spellEnd"/>
-      <w:r>
-        <w:rPr>
-          <w:rFonts w:ascii="Calibri" w:eastAsia="Times New Roman" w:hAnsi="Calibri" w:cs="Calibri"/>
-          <w:color w:val="000000"/>
-          <w:kern w:val="0"/>
-          <w14:ligatures w14:val="none"/>
-        </w:rPr>
-        <w:t xml:space="preserve"> wrote to </w:t>
-      </w:r>
-      <w:proofErr w:type="spellStart"/>
-      <w:r>
-        <w:rPr>
-          <w:rFonts w:ascii="Calibri" w:eastAsia="Times New Roman" w:hAnsi="Calibri" w:cs="Calibri"/>
-          <w:color w:val="000000"/>
-          <w:kern w:val="0"/>
-          <w14:ligatures w14:val="none"/>
-        </w:rPr>
-        <w:t>Jaehaerys</w:t>
-      </w:r>
-      <w:proofErr w:type="spellEnd"/>
-      <w:r>
-        <w:rPr>
-          <w:rFonts w:ascii="Calibri" w:eastAsia="Times New Roman" w:hAnsi="Calibri" w:cs="Calibri"/>
-          <w:color w:val="000000"/>
-          <w:kern w:val="0"/>
-          <w14:ligatures w14:val="none"/>
-        </w:rPr>
-        <w:t>, “but every time she veered back south again and refused to go. Never before has she refused to take me where I wished to go. I laughed about it when I came down again, so the black brothers would not realize anything was amiss, but it troubled me then and it troubles me still.”</w:t>
+        <w:t xml:space="preserve">thrice I tried to take her north beyond the Wall,” Alysanne wrote to Jaehaerys, “but every time she veered back south again and refused to go. </w:t>
+      </w:r>
+      <w:proofErr w:type="gramStart"/>
+      <w:r>
+        <w:rPr>
+          <w:rFonts w:ascii="Calibri" w:eastAsia="Times New Roman" w:hAnsi="Calibri" w:cs="Calibri"/>
+          <w:color w:val="000000"/>
+          <w:kern w:val="0"/>
+          <w14:ligatures w14:val="none"/>
+        </w:rPr>
+        <w:t>Never before</w:t>
+      </w:r>
+      <w:proofErr w:type="gramEnd"/>
+      <w:r>
+        <w:rPr>
+          <w:rFonts w:ascii="Calibri" w:eastAsia="Times New Roman" w:hAnsi="Calibri" w:cs="Calibri"/>
+          <w:color w:val="000000"/>
+          <w:kern w:val="0"/>
+          <w14:ligatures w14:val="none"/>
+        </w:rPr>
+        <w:t xml:space="preserve"> has she refused to take me where I wished to go. I laughed about it when I came down again, so the black brothers would not realize anything was amiss, but it troubled me then and it troubles me still</w:t>
+      </w:r>
+      <w:proofErr w:type="gramStart"/>
+      <w:r>
+        <w:rPr>
+          <w:rFonts w:ascii="Calibri" w:eastAsia="Times New Roman" w:hAnsi="Calibri" w:cs="Calibri"/>
+          <w:color w:val="000000"/>
+          <w:kern w:val="0"/>
+          <w14:ligatures w14:val="none"/>
+        </w:rPr>
+        <w:t>.”</w:t>
       </w:r>
       <w:r>
         <w:rPr>
@@ -989,6 +1327,7 @@
         </w:rPr>
         <w:t>_</w:t>
       </w:r>
+      <w:proofErr w:type="gramEnd"/>
     </w:p>
     <w:p>
       <w:pPr>
@@ -1034,7 +1373,6 @@
           <w:szCs w:val="21"/>
           <w14:ligatures w14:val="none"/>
         </w:rPr>
-        <w:lastRenderedPageBreak/>
         <w:t>---</w:t>
       </w:r>
     </w:p>
@@ -1082,47 +1420,7 @@
           <w:kern w:val="0"/>
           <w14:ligatures w14:val="none"/>
         </w:rPr>
-        <w:t>King of the A</w:t>
-      </w:r>
-      <w:proofErr w:type="spellStart"/>
-      <w:r>
-        <w:rPr>
-          <w:rFonts w:ascii="Calibri" w:eastAsia="Times New Roman" w:hAnsi="Calibri" w:cs="Calibri"/>
-          <w:color w:val="000000"/>
-          <w:kern w:val="0"/>
-          <w14:ligatures w14:val="none"/>
-        </w:rPr>
-        <w:t>ndals</w:t>
-      </w:r>
-      <w:proofErr w:type="spellEnd"/>
-      <w:r>
-        <w:rPr>
-          <w:rFonts w:ascii="Calibri" w:eastAsia="Times New Roman" w:hAnsi="Calibri" w:cs="Calibri"/>
-          <w:color w:val="000000"/>
-          <w:kern w:val="0"/>
-          <w14:ligatures w14:val="none"/>
-        </w:rPr>
-        <w:t xml:space="preserve">, the </w:t>
-      </w:r>
-      <w:proofErr w:type="spellStart"/>
-      <w:r>
-        <w:rPr>
-          <w:rFonts w:ascii="Calibri" w:eastAsia="Times New Roman" w:hAnsi="Calibri" w:cs="Calibri"/>
-          <w:color w:val="000000"/>
-          <w:kern w:val="0"/>
-          <w14:ligatures w14:val="none"/>
-        </w:rPr>
-        <w:t>Rhoynar</w:t>
-      </w:r>
-      <w:proofErr w:type="spellEnd"/>
-      <w:r>
-        <w:rPr>
-          <w:rFonts w:ascii="Calibri" w:eastAsia="Times New Roman" w:hAnsi="Calibri" w:cs="Calibri"/>
-          <w:color w:val="000000"/>
-          <w:kern w:val="0"/>
-          <w14:ligatures w14:val="none"/>
-        </w:rPr>
-        <w:t>, and the First Men, Lord of the Seven Kingdoms, and Protector of the Realm</w:t>
+        <w:t>King of the Andals, the Rhoynar, and the First Men, Lord of the Seven Kingdoms, and Protector of the Realm</w:t>
       </w:r>
       <w:r>
         <w:rPr>
@@ -1207,55 +1505,31 @@
           <w:szCs w:val="21"/>
           <w14:ligatures w14:val="none"/>
         </w:rPr>
-        <w:t xml:space="preserve">s. The First Men are mentioned in this book but the </w:t>
-      </w:r>
-      <w:proofErr w:type="spellStart"/>
-      <w:r>
-        <w:rPr>
-          <w:rFonts w:ascii="Consolas" w:eastAsia="Times New Roman" w:hAnsi="Consolas" w:cs="Times New Roman"/>
-          <w:color w:val="569CD6"/>
-          <w:kern w:val="0"/>
-          <w:sz w:val="21"/>
-          <w:szCs w:val="21"/>
-          <w14:ligatures w14:val="none"/>
-        </w:rPr>
-        <w:t>Andals</w:t>
-      </w:r>
-      <w:proofErr w:type="spellEnd"/>
-      <w:r>
-        <w:rPr>
-          <w:rFonts w:ascii="Consolas" w:eastAsia="Times New Roman" w:hAnsi="Consolas" w:cs="Times New Roman"/>
-          <w:color w:val="569CD6"/>
-          <w:kern w:val="0"/>
-          <w:sz w:val="21"/>
-          <w:szCs w:val="21"/>
-          <w14:ligatures w14:val="none"/>
-        </w:rPr>
-        <w:t xml:space="preserve"> and </w:t>
-      </w:r>
-      <w:proofErr w:type="spellStart"/>
-      <w:r>
-        <w:rPr>
-          <w:rFonts w:ascii="Consolas" w:eastAsia="Times New Roman" w:hAnsi="Consolas" w:cs="Times New Roman"/>
-          <w:color w:val="569CD6"/>
-          <w:kern w:val="0"/>
-          <w:sz w:val="21"/>
-          <w:szCs w:val="21"/>
-          <w14:ligatures w14:val="none"/>
-        </w:rPr>
-        <w:t>Rhoynar</w:t>
-      </w:r>
-      <w:proofErr w:type="spellEnd"/>
-      <w:r>
-        <w:rPr>
-          <w:rFonts w:ascii="Consolas" w:eastAsia="Times New Roman" w:hAnsi="Consolas" w:cs="Times New Roman"/>
-          <w:color w:val="569CD6"/>
-          <w:kern w:val="0"/>
-          <w:sz w:val="21"/>
-          <w:szCs w:val="21"/>
-          <w14:ligatures w14:val="none"/>
-        </w:rPr>
-        <w:t xml:space="preserve"> are not. Anyway</w:t>
+        <w:t xml:space="preserve">s. The First Men are mentioned in this </w:t>
+      </w:r>
+      <w:proofErr w:type="gramStart"/>
+      <w:r>
+        <w:rPr>
+          <w:rFonts w:ascii="Consolas" w:eastAsia="Times New Roman" w:hAnsi="Consolas" w:cs="Times New Roman"/>
+          <w:color w:val="569CD6"/>
+          <w:kern w:val="0"/>
+          <w:sz w:val="21"/>
+          <w:szCs w:val="21"/>
+          <w14:ligatures w14:val="none"/>
+        </w:rPr>
+        <w:t>book</w:t>
+      </w:r>
+      <w:proofErr w:type="gramEnd"/>
+      <w:r>
+        <w:rPr>
+          <w:rFonts w:ascii="Consolas" w:eastAsia="Times New Roman" w:hAnsi="Consolas" w:cs="Times New Roman"/>
+          <w:color w:val="569CD6"/>
+          <w:kern w:val="0"/>
+          <w:sz w:val="21"/>
+          <w:szCs w:val="21"/>
+          <w14:ligatures w14:val="none"/>
+        </w:rPr>
+        <w:t xml:space="preserve"> but the Andals and Rhoynar are not. Anyway</w:t>
       </w:r>
       <w:r>
         <w:rPr>
@@ -1299,42 +1573,42 @@
           <w:szCs w:val="21"/>
           <w14:ligatures w14:val="none"/>
         </w:rPr>
-        <w:t xml:space="preserve"> says they were </w:t>
-      </w:r>
-      <w:r>
-        <w:rPr>
-          <w:rFonts w:ascii="Consolas" w:eastAsia="Times New Roman" w:hAnsi="Consolas" w:cs="Times New Roman"/>
-          <w:color w:val="569CD6"/>
-          <w:kern w:val="0"/>
-          <w:sz w:val="21"/>
-          <w:szCs w:val="21"/>
-          <w14:ligatures w14:val="none"/>
-        </w:rPr>
-        <w:t xml:space="preserve">three different peoples who inhabited Westeros and now the population of Westeros is all a mix of them. Strangely enough, the salutation leaves out the </w:t>
-      </w:r>
-      <w:proofErr w:type="spellStart"/>
-      <w:r>
-        <w:rPr>
-          <w:rFonts w:ascii="Consolas" w:eastAsia="Times New Roman" w:hAnsi="Consolas" w:cs="Times New Roman"/>
-          <w:color w:val="569CD6"/>
-          <w:kern w:val="0"/>
-          <w:sz w:val="21"/>
-          <w:szCs w:val="21"/>
-          <w14:ligatures w14:val="none"/>
-        </w:rPr>
-        <w:t>Valyrians</w:t>
-      </w:r>
-      <w:proofErr w:type="spellEnd"/>
-      <w:r>
-        <w:rPr>
-          <w:rFonts w:ascii="Consolas" w:eastAsia="Times New Roman" w:hAnsi="Consolas" w:cs="Times New Roman"/>
-          <w:color w:val="569CD6"/>
-          <w:kern w:val="0"/>
-          <w:sz w:val="21"/>
-          <w:szCs w:val="21"/>
-          <w14:ligatures w14:val="none"/>
-        </w:rPr>
-        <w:t>.</w:t>
+        <w:t xml:space="preserve"> says </w:t>
+      </w:r>
+      <w:proofErr w:type="gramStart"/>
+      <w:r>
+        <w:rPr>
+          <w:rFonts w:ascii="Consolas" w:eastAsia="Times New Roman" w:hAnsi="Consolas" w:cs="Times New Roman"/>
+          <w:color w:val="569CD6"/>
+          <w:kern w:val="0"/>
+          <w:sz w:val="21"/>
+          <w:szCs w:val="21"/>
+          <w14:ligatures w14:val="none"/>
+        </w:rPr>
+        <w:t>they</w:t>
+      </w:r>
+      <w:proofErr w:type="gramEnd"/>
+      <w:r>
+        <w:rPr>
+          <w:rFonts w:ascii="Consolas" w:eastAsia="Times New Roman" w:hAnsi="Consolas" w:cs="Times New Roman"/>
+          <w:color w:val="569CD6"/>
+          <w:kern w:val="0"/>
+          <w:sz w:val="21"/>
+          <w:szCs w:val="21"/>
+          <w14:ligatures w14:val="none"/>
+        </w:rPr>
+        <w:t xml:space="preserve"> were </w:t>
+      </w:r>
+      <w:r>
+        <w:rPr>
+          <w:rFonts w:ascii="Consolas" w:eastAsia="Times New Roman" w:hAnsi="Consolas" w:cs="Times New Roman"/>
+          <w:color w:val="569CD6"/>
+          <w:kern w:val="0"/>
+          <w:sz w:val="21"/>
+          <w:szCs w:val="21"/>
+          <w14:ligatures w14:val="none"/>
+        </w:rPr>
+        <w:t>three different peoples who inhabited Westeros and now the population of Westeros is all a mix of them. Strangely enough, the salutation leaves out the Valyrians.</w:t>
       </w:r>
     </w:p>
     <w:p>
@@ -1377,23 +1651,216 @@
           <w:szCs w:val="21"/>
           <w14:ligatures w14:val="none"/>
         </w:rPr>
-        <w:t># A Map of Westeros</w:t>
-      </w:r>
-    </w:p>
-    <w:p>
-      <w:pPr>
-        <w:shd w:val="clear" w:color="auto" w:fill="1E1E1E"/>
-        <w:spacing w:after="0" w:line="285" w:lineRule="atLeast"/>
-        <w:jc w:val="left"/>
-        <w:rPr>
-          <w:rFonts w:ascii="Consolas" w:eastAsia="Times New Roman" w:hAnsi="Consolas" w:cs="Times New Roman"/>
-          <w:color w:val="D4D4D4"/>
-          <w:kern w:val="0"/>
-          <w:sz w:val="21"/>
-          <w:szCs w:val="21"/>
-          <w14:ligatures w14:val="none"/>
-        </w:rPr>
-      </w:pPr>
+        <w:t xml:space="preserve"># A </w:t>
+      </w:r>
+      <w:r>
+        <w:rPr>
+          <w:rFonts w:ascii="Consolas" w:eastAsia="Times New Roman" w:hAnsi="Consolas" w:cs="Times New Roman"/>
+          <w:color w:val="D4D4D4"/>
+          <w:kern w:val="0"/>
+          <w:sz w:val="21"/>
+          <w:szCs w:val="21"/>
+          <w14:ligatures w14:val="none"/>
+        </w:rPr>
+        <w:t>m</w:t>
+      </w:r>
+      <w:r>
+        <w:rPr>
+          <w:rFonts w:ascii="Consolas" w:eastAsia="Times New Roman" w:hAnsi="Consolas" w:cs="Times New Roman"/>
+          <w:color w:val="D4D4D4"/>
+          <w:kern w:val="0"/>
+          <w:sz w:val="21"/>
+          <w:szCs w:val="21"/>
+          <w14:ligatures w14:val="none"/>
+        </w:rPr>
+        <w:t>ap of Westeros</w:t>
+      </w:r>
+    </w:p>
+    <w:p>
+      <w:pPr>
+        <w:shd w:val="clear" w:color="auto" w:fill="1E1E1E"/>
+        <w:spacing w:after="0" w:line="285" w:lineRule="atLeast"/>
+        <w:jc w:val="left"/>
+        <w:rPr>
+          <w:rFonts w:ascii="Consolas" w:eastAsia="Times New Roman" w:hAnsi="Consolas" w:cs="Times New Roman"/>
+          <w:color w:val="D4D4D4"/>
+          <w:kern w:val="0"/>
+          <w:sz w:val="21"/>
+          <w:szCs w:val="21"/>
+          <w14:ligatures w14:val="none"/>
+        </w:rPr>
+      </w:pPr>
+      <w:r>
+        <w:rPr>
+          <w:rFonts w:ascii="Consolas" w:eastAsia="Times New Roman" w:hAnsi="Consolas" w:cs="Times New Roman"/>
+          <w:color w:val="D4D4D4"/>
+          <w:kern w:val="0"/>
+          <w:sz w:val="21"/>
+          <w:szCs w:val="21"/>
+          <w14:ligatures w14:val="none"/>
+        </w:rPr>
+        <w:t xml:space="preserve">Whenever I read Game of Thrones books I always wish I had a map of Westeros in front of me so here’s one that looks like Google maps, made by [Reddit user </w:t>
+      </w:r>
+      <w:proofErr w:type="gramStart"/>
+      <w:r>
+        <w:rPr>
+          <w:rFonts w:ascii="Consolas" w:eastAsia="Times New Roman" w:hAnsi="Consolas" w:cs="Times New Roman"/>
+          <w:color w:val="D4D4D4"/>
+          <w:kern w:val="0"/>
+          <w:sz w:val="21"/>
+          <w:szCs w:val="21"/>
+          <w14:ligatures w14:val="none"/>
+        </w:rPr>
+        <w:t>selvag](</w:t>
+      </w:r>
+      <w:proofErr w:type="gramEnd"/>
+      <w:r>
+        <w:rPr>
+          <w:rFonts w:ascii="Consolas" w:eastAsia="Times New Roman" w:hAnsi="Consolas" w:cs="Times New Roman"/>
+          <w:color w:val="D4D4D4"/>
+          <w:kern w:val="0"/>
+          <w:sz w:val="21"/>
+          <w:szCs w:val="21"/>
+          <w14:ligatures w14:val="none"/>
+        </w:rPr>
+        <w:t>https://www.reddit.com/user/selvag/</w:t>
+      </w:r>
+      <w:r>
+        <w:rPr>
+          <w:rFonts w:ascii="Consolas" w:eastAsia="Times New Roman" w:hAnsi="Consolas" w:cs="Times New Roman"/>
+          <w:color w:val="D4D4D4"/>
+          <w:kern w:val="0"/>
+          <w:sz w:val="21"/>
+          <w:szCs w:val="21"/>
+          <w14:ligatures w14:val="none"/>
+        </w:rPr>
+        <w:t>):</w:t>
+      </w:r>
+    </w:p>
+    <w:p>
+      <w:pPr>
+        <w:shd w:val="clear" w:color="auto" w:fill="1E1E1E"/>
+        <w:spacing w:after="0" w:line="285" w:lineRule="atLeast"/>
+        <w:jc w:val="left"/>
+        <w:rPr>
+          <w:rFonts w:ascii="Consolas" w:eastAsia="Times New Roman" w:hAnsi="Consolas" w:cs="Times New Roman"/>
+          <w:color w:val="D4D4D4"/>
+          <w:kern w:val="0"/>
+          <w:sz w:val="21"/>
+          <w:szCs w:val="21"/>
+          <w14:ligatures w14:val="none"/>
+        </w:rPr>
+      </w:pPr>
+      <w:proofErr w:type="gramStart"/>
+      <w:r>
+        <w:rPr>
+          <w:rFonts w:ascii="Consolas" w:eastAsia="Times New Roman" w:hAnsi="Consolas" w:cs="Times New Roman"/>
+          <w:color w:val="D4D4D4"/>
+          <w:kern w:val="0"/>
+          <w:sz w:val="21"/>
+          <w:szCs w:val="21"/>
+          <w14:ligatures w14:val="none"/>
+        </w:rPr>
+        <w:t>![</w:t>
+      </w:r>
+      <w:proofErr w:type="gramEnd"/>
+      <w:r>
+        <w:rPr>
+          <w:rFonts w:ascii="Consolas" w:eastAsia="Times New Roman" w:hAnsi="Consolas" w:cs="Times New Roman"/>
+          <w:color w:val="D4D4D4"/>
+          <w:kern w:val="0"/>
+          <w:sz w:val="21"/>
+          <w:szCs w:val="21"/>
+          <w14:ligatures w14:val="none"/>
+        </w:rPr>
+        <w:t>A map of Westeros](</w:t>
+      </w:r>
+      <w:r>
+        <w:rPr>
+          <w:rFonts w:ascii="Consolas" w:eastAsia="Times New Roman" w:hAnsi="Consolas" w:cs="Times New Roman"/>
+          <w:color w:val="D4D4D4"/>
+          <w:kern w:val="0"/>
+          <w:sz w:val="21"/>
+          <w:szCs w:val="21"/>
+          <w:u w:val="single"/>
+          <w14:ligatures w14:val="none"/>
+        </w:rPr>
+        <w:t>https://github.com/travis-mendoza/travis-reads/blob/main/media/</w:t>
+      </w:r>
+      <w:r>
+        <w:rPr>
+          <w:rFonts w:ascii="Consolas" w:eastAsia="Times New Roman" w:hAnsi="Consolas" w:cs="Times New Roman"/>
+          <w:color w:val="D4D4D4"/>
+          <w:kern w:val="0"/>
+          <w:sz w:val="21"/>
+          <w:szCs w:val="21"/>
+          <w:u w:val="single"/>
+          <w14:ligatures w14:val="none"/>
+        </w:rPr>
+        <w:t>fire_and_blood</w:t>
+      </w:r>
+      <w:r>
+        <w:rPr>
+          <w:rFonts w:ascii="Consolas" w:eastAsia="Times New Roman" w:hAnsi="Consolas" w:cs="Times New Roman"/>
+          <w:color w:val="D4D4D4"/>
+          <w:kern w:val="0"/>
+          <w:sz w:val="21"/>
+          <w:szCs w:val="21"/>
+          <w:u w:val="single"/>
+          <w14:ligatures w14:val="none"/>
+        </w:rPr>
+        <w:t>/</w:t>
+      </w:r>
+      <w:r>
+        <w:rPr>
+          <w:rFonts w:ascii="Consolas" w:eastAsia="Times New Roman" w:hAnsi="Consolas" w:cs="Times New Roman"/>
+          <w:color w:val="D4D4D4"/>
+          <w:kern w:val="0"/>
+          <w:sz w:val="21"/>
+          <w:szCs w:val="21"/>
+          <w:u w:val="single"/>
+          <w14:ligatures w14:val="none"/>
+        </w:rPr>
+        <w:t>map_of_westeros.jpg</w:t>
+      </w:r>
+      <w:r>
+        <w:rPr>
+          <w:rFonts w:ascii="Consolas" w:eastAsia="Times New Roman" w:hAnsi="Consolas" w:cs="Times New Roman"/>
+          <w:color w:val="D4D4D4"/>
+          <w:kern w:val="0"/>
+          <w:sz w:val="21"/>
+          <w:szCs w:val="21"/>
+          <w:u w:val="single"/>
+          <w14:ligatures w14:val="none"/>
+        </w:rPr>
+        <w:t>?raw=true</w:t>
+      </w:r>
+    </w:p>
+    <w:p>
+      <w:pPr>
+        <w:shd w:val="clear" w:color="auto" w:fill="1E1E1E"/>
+        <w:spacing w:after="0" w:line="285" w:lineRule="atLeast"/>
+        <w:jc w:val="left"/>
+        <w:rPr>
+          <w:rFonts w:ascii="Consolas" w:eastAsia="Times New Roman" w:hAnsi="Consolas" w:cs="Times New Roman"/>
+          <w:color w:val="D4D4D4"/>
+          <w:kern w:val="0"/>
+          <w:sz w:val="21"/>
+          <w:szCs w:val="21"/>
+          <w14:ligatures w14:val="none"/>
+        </w:rPr>
+      </w:pPr>
+      <w:r>
+        <w:rPr>
+          <w:rFonts w:ascii="Consolas" w:eastAsia="Times New Roman" w:hAnsi="Consolas" w:cs="Times New Roman"/>
+          <w:color w:val="D4D4D4"/>
+          <w:kern w:val="0"/>
+          <w:sz w:val="21"/>
+          <w:szCs w:val="21"/>
+          <w14:ligatures w14:val="none"/>
+        </w:rPr>
+        <w:t>)</w:t>
+      </w:r>
     </w:p>
     <w:p>
       <w:pPr>

</xml_diff>